<commit_message>
Add barcode to the default template
</commit_message>
<xml_diff>
--- a/holdit/data/default_template.docx
+++ b/holdit/data/default_template.docx
@@ -72,23 +72,13 @@
         </w:rPr>
         <w:t>{{</w:t>
       </w:r>
-      <w:proofErr w:type="spellStart"/>
       <w:r>
         <w:rPr>
           <w:rFonts w:ascii="Tahoma" w:hAnsi="Tahoma" w:cs="Times New Roman (Body CS)"/>
           <w:sz w:val="36"/>
           <w:szCs w:val="36"/>
         </w:rPr>
-        <w:t>item_title</w:t>
-      </w:r>
-      <w:proofErr w:type="spellEnd"/>
-      <w:r>
-        <w:rPr>
-          <w:rFonts w:ascii="Tahoma" w:hAnsi="Tahoma" w:cs="Times New Roman (Body CS)"/>
-          <w:sz w:val="36"/>
-          <w:szCs w:val="36"/>
-        </w:rPr>
-        <w:t>}}</w:t>
+        <w:t>item_title}}</w:t>
       </w:r>
     </w:p>
     <w:p>
@@ -133,26 +123,16 @@
           <w:sz w:val="36"/>
           <w:szCs w:val="36"/>
         </w:rPr>
-        <w:t>{{</w:t>
-      </w:r>
-      <w:proofErr w:type="spellStart"/>
+        <w:t>{{item_</w:t>
+      </w:r>
       <w:r>
         <w:rPr>
           <w:rFonts w:ascii="Tahoma" w:hAnsi="Tahoma" w:cs="Times New Roman (Body CS)"/>
           <w:sz w:val="36"/>
           <w:szCs w:val="36"/>
         </w:rPr>
-        <w:t>item_</w:t>
-      </w:r>
-      <w:r>
-        <w:rPr>
-          <w:rFonts w:ascii="Tahoma" w:hAnsi="Tahoma" w:cs="Times New Roman (Body CS)"/>
-          <w:sz w:val="36"/>
-          <w:szCs w:val="36"/>
-        </w:rPr>
         <w:t>call_number</w:t>
       </w:r>
-      <w:proofErr w:type="spellEnd"/>
       <w:r>
         <w:rPr>
           <w:rFonts w:ascii="Tahoma" w:hAnsi="Tahoma" w:cs="Times New Roman (Body CS)"/>
@@ -193,18 +173,52 @@
           <w:sz w:val="36"/>
           <w:szCs w:val="36"/>
         </w:rPr>
-        <w:t>{{</w:t>
-      </w:r>
-      <w:proofErr w:type="spellStart"/>
+        <w:t>{{item_location_code}}</w:t>
+      </w:r>
+    </w:p>
+    <w:p>
+      <w:pPr>
+        <w:tabs>
+          <w:tab w:val="left" w:pos="3600"/>
+        </w:tabs>
+        <w:rPr>
+          <w:rFonts w:ascii="Franklin Gothic" w:hAnsi="Franklin Gothic"/>
+          <w:sz w:val="32"/>
+        </w:rPr>
+      </w:pPr>
+      <w:r>
+        <w:rPr>
+          <w:rFonts w:ascii="Franklin Gothic" w:hAnsi="Franklin Gothic"/>
+          <w:color w:val="AEAAAA" w:themeColor="background2" w:themeShade="BF"/>
+          <w:sz w:val="32"/>
+        </w:rPr>
+        <w:t>Bar code</w:t>
+      </w:r>
+      <w:r>
+        <w:rPr>
+          <w:rFonts w:ascii="Franklin Gothic" w:hAnsi="Franklin Gothic"/>
+          <w:sz w:val="32"/>
+        </w:rPr>
+        <w:tab/>
+      </w:r>
       <w:r>
         <w:rPr>
           <w:rFonts w:ascii="Tahoma" w:hAnsi="Tahoma" w:cs="Times New Roman (Body CS)"/>
           <w:sz w:val="36"/>
           <w:szCs w:val="36"/>
         </w:rPr>
-        <w:t>item_location_code</w:t>
-      </w:r>
-      <w:proofErr w:type="spellEnd"/>
+        <w:t>{{item_</w:t>
+      </w:r>
+      <w:r>
+        <w:rPr>
+          <w:rFonts w:ascii="Tahoma" w:hAnsi="Tahoma" w:cs="Times New Roman (Body CS)"/>
+          <w:sz w:val="36"/>
+          <w:szCs w:val="36"/>
+        </w:rPr>
+        <w:t>barcode</w:t>
+      </w:r>
+      <w:bookmarkStart w:id="0" w:name="_GoBack"/>
+      <w:bookmarkEnd w:id="0"/>
       <w:r>
         <w:rPr>
           <w:rFonts w:ascii="Tahoma" w:hAnsi="Tahoma" w:cs="Times New Roman (Body CS)"/>
@@ -281,32 +295,13 @@
                                 <w:szCs w:val="36"/>
                               </w:rPr>
                             </w:pPr>
-                            <w:bookmarkStart w:id="0" w:name="_GoBack"/>
                             <w:r>
                               <w:rPr>
                                 <w:rFonts w:ascii="Tahoma" w:hAnsi="Tahoma" w:cs="Times New Roman (Body CS)"/>
                                 <w:sz w:val="36"/>
                                 <w:szCs w:val="36"/>
                               </w:rPr>
-                              <w:t>{{</w:t>
-                            </w:r>
-                            <w:proofErr w:type="spellStart"/>
-                            <w:r>
-                              <w:rPr>
-                                <w:rFonts w:ascii="Tahoma" w:hAnsi="Tahoma" w:cs="Times New Roman (Body CS)"/>
-                                <w:sz w:val="36"/>
-                                <w:szCs w:val="36"/>
-                              </w:rPr>
-                              <w:t>requester_name</w:t>
-                            </w:r>
-                            <w:proofErr w:type="spellEnd"/>
-                            <w:r>
-                              <w:rPr>
-                                <w:rFonts w:ascii="Tahoma" w:hAnsi="Tahoma" w:cs="Times New Roman (Body CS)"/>
-                                <w:sz w:val="36"/>
-                                <w:szCs w:val="36"/>
-                              </w:rPr>
-                              <w:t>}}</w:t>
+                              <w:t>{{requester_name}}</w:t>
                             </w:r>
                             <w:r>
                               <w:rPr>
@@ -315,26 +310,7 @@
                                 <w:szCs w:val="36"/>
                               </w:rPr>
                               <w:tab/>
-                              <w:t>{{</w:t>
-                            </w:r>
-                            <w:proofErr w:type="spellStart"/>
-                            <w:r>
-                              <w:rPr>
-                                <w:rFonts w:ascii="Tahoma" w:hAnsi="Tahoma" w:cs="Times New Roman (Body CS)"/>
-                                <w:sz w:val="36"/>
-                                <w:szCs w:val="36"/>
-                              </w:rPr>
-                              <w:t>current_date</w:t>
-                            </w:r>
-                            <w:proofErr w:type="spellEnd"/>
-                            <w:proofErr w:type="gramStart"/>
-                            <w:r>
-                              <w:rPr>
-                                <w:rFonts w:ascii="Tahoma" w:hAnsi="Tahoma" w:cs="Times New Roman (Body CS)"/>
-                                <w:sz w:val="36"/>
-                                <w:szCs w:val="36"/>
-                              </w:rPr>
-                              <w:t xml:space="preserve">}} </w:t>
+                              <w:t xml:space="preserve">{{current_date}} </w:t>
                             </w:r>
                             <w:r>
                               <w:rPr>
@@ -350,36 +326,8 @@
                                 <w:sz w:val="36"/>
                                 <w:szCs w:val="36"/>
                               </w:rPr>
-                              <w:t>{</w:t>
+                              <w:t>{{current_time}}</w:t>
                             </w:r>
-                            <w:proofErr w:type="gramEnd"/>
-                            <w:r>
-                              <w:rPr>
-                                <w:rFonts w:ascii="Tahoma" w:hAnsi="Tahoma" w:cs="Times New Roman (Body CS)"/>
-                                <w:sz w:val="36"/>
-                                <w:szCs w:val="36"/>
-                              </w:rPr>
-                              <w:t>{</w:t>
-                            </w:r>
-                            <w:proofErr w:type="spellStart"/>
-                            <w:r>
-                              <w:rPr>
-                                <w:rFonts w:ascii="Tahoma" w:hAnsi="Tahoma" w:cs="Times New Roman (Body CS)"/>
-                                <w:sz w:val="36"/>
-                                <w:szCs w:val="36"/>
-                              </w:rPr>
-                              <w:t>current_time</w:t>
-                            </w:r>
-                            <w:proofErr w:type="spellEnd"/>
-                            <w:r>
-                              <w:rPr>
-                                <w:rFonts w:ascii="Tahoma" w:hAnsi="Tahoma" w:cs="Times New Roman (Body CS)"/>
-                                <w:sz w:val="36"/>
-                                <w:szCs w:val="36"/>
-                              </w:rPr>
-                              <w:t>}}</w:t>
-                            </w:r>
-                            <w:bookmarkEnd w:id="0"/>
                           </w:p>
                         </w:txbxContent>
                       </wps:txbx>

</xml_diff>

<commit_message>
Update font size and content per request
</commit_message>
<xml_diff>
--- a/holdit/data/default_template.docx
+++ b/holdit/data/default_template.docx
@@ -72,13 +72,23 @@
         </w:rPr>
         <w:t>{{</w:t>
       </w:r>
-      <w:r>
-        <w:rPr>
-          <w:rFonts w:ascii="Tahoma" w:hAnsi="Tahoma" w:cs="Times New Roman (Body CS)"/>
-          <w:sz w:val="36"/>
-          <w:szCs w:val="36"/>
-        </w:rPr>
-        <w:t>item_title}}</w:t>
+      <w:proofErr w:type="spellStart"/>
+      <w:r>
+        <w:rPr>
+          <w:rFonts w:ascii="Tahoma" w:hAnsi="Tahoma" w:cs="Times New Roman (Body CS)"/>
+          <w:sz w:val="36"/>
+          <w:szCs w:val="36"/>
+        </w:rPr>
+        <w:t>item_title</w:t>
+      </w:r>
+      <w:proofErr w:type="spellEnd"/>
+      <w:r>
+        <w:rPr>
+          <w:rFonts w:ascii="Tahoma" w:hAnsi="Tahoma" w:cs="Times New Roman (Body CS)"/>
+          <w:sz w:val="36"/>
+          <w:szCs w:val="36"/>
+        </w:rPr>
+        <w:t>}}</w:t>
       </w:r>
     </w:p>
     <w:p>
@@ -123,7 +133,16 @@
           <w:sz w:val="36"/>
           <w:szCs w:val="36"/>
         </w:rPr>
-        <w:t>{{item_</w:t>
+        <w:t>{{</w:t>
+      </w:r>
+      <w:proofErr w:type="spellStart"/>
+      <w:r>
+        <w:rPr>
+          <w:rFonts w:ascii="Tahoma" w:hAnsi="Tahoma" w:cs="Times New Roman (Body CS)"/>
+          <w:sz w:val="36"/>
+          <w:szCs w:val="36"/>
+        </w:rPr>
+        <w:t>item_</w:t>
       </w:r>
       <w:r>
         <w:rPr>
@@ -133,6 +152,7 @@
         </w:rPr>
         <w:t>call_number</w:t>
       </w:r>
+      <w:proofErr w:type="spellEnd"/>
       <w:r>
         <w:rPr>
           <w:rFonts w:ascii="Tahoma" w:hAnsi="Tahoma" w:cs="Times New Roman (Body CS)"/>
@@ -148,8 +168,9 @@
           <w:tab w:val="left" w:pos="3600"/>
         </w:tabs>
         <w:rPr>
-          <w:rFonts w:ascii="Franklin Gothic" w:hAnsi="Franklin Gothic"/>
-          <w:sz w:val="32"/>
+          <w:rFonts w:ascii="Tahoma" w:hAnsi="Tahoma" w:cs="Times New Roman (Body CS)"/>
+          <w:sz w:val="36"/>
+          <w:szCs w:val="36"/>
         </w:rPr>
       </w:pPr>
       <w:r>
@@ -173,7 +194,25 @@
           <w:sz w:val="36"/>
           <w:szCs w:val="36"/>
         </w:rPr>
-        <w:t>{{item_location_code}}</w:t>
+        <w:t>{{</w:t>
+      </w:r>
+      <w:proofErr w:type="spellStart"/>
+      <w:r>
+        <w:rPr>
+          <w:rFonts w:ascii="Tahoma" w:hAnsi="Tahoma" w:cs="Times New Roman (Body CS)"/>
+          <w:sz w:val="36"/>
+          <w:szCs w:val="36"/>
+        </w:rPr>
+        <w:t>item_location_code</w:t>
+      </w:r>
+      <w:proofErr w:type="spellEnd"/>
+      <w:r>
+        <w:rPr>
+          <w:rFonts w:ascii="Tahoma" w:hAnsi="Tahoma" w:cs="Times New Roman (Body CS)"/>
+          <w:sz w:val="36"/>
+          <w:szCs w:val="36"/>
+        </w:rPr>
+        <w:t>}}</w:t>
       </w:r>
     </w:p>
     <w:p>
@@ -182,8 +221,9 @@
           <w:tab w:val="left" w:pos="3600"/>
         </w:tabs>
         <w:rPr>
-          <w:rFonts w:ascii="Franklin Gothic" w:hAnsi="Franklin Gothic"/>
-          <w:sz w:val="32"/>
+          <w:rFonts w:ascii="Tahoma" w:hAnsi="Tahoma" w:cs="Times New Roman (Body CS)"/>
+          <w:sz w:val="36"/>
+          <w:szCs w:val="36"/>
         </w:rPr>
       </w:pPr>
       <w:r>
@@ -192,11 +232,19 @@
           <w:color w:val="AEAAAA" w:themeColor="background2" w:themeShade="BF"/>
           <w:sz w:val="32"/>
         </w:rPr>
-        <w:t>Bar code</w:t>
+        <w:t>Location</w:t>
       </w:r>
       <w:r>
         <w:rPr>
           <w:rFonts w:ascii="Franklin Gothic" w:hAnsi="Franklin Gothic"/>
+          <w:color w:val="AEAAAA" w:themeColor="background2" w:themeShade="BF"/>
+          <w:sz w:val="32"/>
+        </w:rPr>
+        <w:t xml:space="preserve"> name</w:t>
+      </w:r>
+      <w:r>
+        <w:rPr>
+          <w:rFonts w:ascii="Franklin Gothic" w:hAnsi="Franklin Gothic"/>
           <w:sz w:val="32"/>
         </w:rPr>
         <w:tab/>
@@ -207,18 +255,28 @@
           <w:sz w:val="36"/>
           <w:szCs w:val="36"/>
         </w:rPr>
-        <w:t>{{item_</w:t>
-      </w:r>
-      <w:r>
-        <w:rPr>
-          <w:rFonts w:ascii="Tahoma" w:hAnsi="Tahoma" w:cs="Times New Roman (Body CS)"/>
-          <w:sz w:val="36"/>
-          <w:szCs w:val="36"/>
-        </w:rPr>
-        <w:t>barcode</w:t>
+        <w:t>{{</w:t>
+      </w:r>
+      <w:proofErr w:type="spellStart"/>
+      <w:r>
+        <w:rPr>
+          <w:rFonts w:ascii="Tahoma" w:hAnsi="Tahoma" w:cs="Times New Roman (Body CS)"/>
+          <w:sz w:val="36"/>
+          <w:szCs w:val="36"/>
+        </w:rPr>
+        <w:t>item_location_</w:t>
+      </w:r>
+      <w:r>
+        <w:rPr>
+          <w:rFonts w:ascii="Tahoma" w:hAnsi="Tahoma" w:cs="Times New Roman (Body CS)"/>
+          <w:sz w:val="36"/>
+          <w:szCs w:val="36"/>
+        </w:rPr>
+        <w:t>name</w:t>
       </w:r>
       <w:bookmarkStart w:id="0" w:name="_GoBack"/>
       <w:bookmarkEnd w:id="0"/>
+      <w:proofErr w:type="spellEnd"/>
       <w:r>
         <w:rPr>
           <w:rFonts w:ascii="Tahoma" w:hAnsi="Tahoma" w:cs="Times New Roman (Body CS)"/>
@@ -235,6 +293,66 @@
         </w:tabs>
         <w:rPr>
           <w:rFonts w:ascii="Franklin Gothic" w:hAnsi="Franklin Gothic"/>
+          <w:sz w:val="32"/>
+        </w:rPr>
+      </w:pPr>
+      <w:r>
+        <w:rPr>
+          <w:rFonts w:ascii="Franklin Gothic" w:hAnsi="Franklin Gothic"/>
+          <w:color w:val="AEAAAA" w:themeColor="background2" w:themeShade="BF"/>
+          <w:sz w:val="32"/>
+        </w:rPr>
+        <w:t>Bar code</w:t>
+      </w:r>
+      <w:r>
+        <w:rPr>
+          <w:rFonts w:ascii="Franklin Gothic" w:hAnsi="Franklin Gothic"/>
+          <w:sz w:val="32"/>
+        </w:rPr>
+        <w:tab/>
+      </w:r>
+      <w:r>
+        <w:rPr>
+          <w:rFonts w:ascii="Tahoma" w:hAnsi="Tahoma" w:cs="Times New Roman (Body CS)"/>
+          <w:sz w:val="36"/>
+          <w:szCs w:val="36"/>
+        </w:rPr>
+        <w:t>{{</w:t>
+      </w:r>
+      <w:proofErr w:type="spellStart"/>
+      <w:r>
+        <w:rPr>
+          <w:rFonts w:ascii="Tahoma" w:hAnsi="Tahoma" w:cs="Times New Roman (Body CS)"/>
+          <w:sz w:val="36"/>
+          <w:szCs w:val="36"/>
+        </w:rPr>
+        <w:t>item_</w:t>
+      </w:r>
+      <w:r>
+        <w:rPr>
+          <w:rFonts w:ascii="Tahoma" w:hAnsi="Tahoma" w:cs="Times New Roman (Body CS)"/>
+          <w:sz w:val="36"/>
+          <w:szCs w:val="36"/>
+        </w:rPr>
+        <w:t>barcode</w:t>
+      </w:r>
+      <w:proofErr w:type="spellEnd"/>
+      <w:r>
+        <w:rPr>
+          <w:rFonts w:ascii="Tahoma" w:hAnsi="Tahoma" w:cs="Times New Roman (Body CS)"/>
+          <w:sz w:val="36"/>
+          <w:szCs w:val="36"/>
+        </w:rPr>
+        <w:t>}}</w:t>
+      </w:r>
+    </w:p>
+    <w:p>
+      <w:pPr>
+        <w:tabs>
+          <w:tab w:val="left" w:pos="3600"/>
+        </w:tabs>
+        <w:rPr>
+          <w:rFonts w:ascii="Franklin Gothic" w:hAnsi="Franklin Gothic"/>
           <w:sz w:val="36"/>
           <w:szCs w:val="36"/>
         </w:rPr>
@@ -249,15 +367,15 @@
         <mc:AlternateContent>
           <mc:Choice Requires="wps">
             <w:drawing>
-              <wp:anchor distT="0" distB="0" distL="114300" distR="114300" simplePos="0" relativeHeight="251659264" behindDoc="0" locked="0" layoutInCell="1" allowOverlap="1" wp14:anchorId="6DAECF2C" wp14:editId="2808F002">
+              <wp:anchor distT="0" distB="0" distL="114300" distR="114300" simplePos="0" relativeHeight="251659264" behindDoc="0" locked="0" layoutInCell="1" allowOverlap="1" wp14:anchorId="6DAECF2C" wp14:editId="4A8A9072">
                 <wp:simplePos x="0" y="0"/>
                 <wp:positionH relativeFrom="page">
-                  <wp:posOffset>307238</wp:posOffset>
+                  <wp:posOffset>308683</wp:posOffset>
                 </wp:positionH>
                 <wp:positionV relativeFrom="page">
-                  <wp:posOffset>9487814</wp:posOffset>
+                  <wp:posOffset>9423562</wp:posOffset>
                 </wp:positionV>
-                <wp:extent cx="7141464" cy="402336"/>
+                <wp:extent cx="7141464" cy="466021"/>
                 <wp:effectExtent l="0" t="0" r="0" b="4445"/>
                 <wp:wrapNone/>
                 <wp:docPr id="1" name="Text Box 1"/>
@@ -269,7 +387,7 @@
                       <wps:spPr>
                         <a:xfrm>
                           <a:off x="0" y="0"/>
-                          <a:ext cx="7141464" cy="402336"/>
+                          <a:ext cx="7141464" cy="466021"/>
                         </a:xfrm>
                         <a:prstGeom prst="rect">
                           <a:avLst/>
@@ -291,42 +409,106 @@
                               <w:ind w:left="-634" w:firstLine="634"/>
                               <w:rPr>
                                 <w:rFonts w:ascii="Tahoma" w:hAnsi="Tahoma" w:cs="Times New Roman (Body CS)"/>
-                                <w:sz w:val="36"/>
-                                <w:szCs w:val="36"/>
+                                <w:sz w:val="48"/>
+                                <w:szCs w:val="48"/>
                               </w:rPr>
                             </w:pPr>
                             <w:r>
                               <w:rPr>
                                 <w:rFonts w:ascii="Tahoma" w:hAnsi="Tahoma" w:cs="Times New Roman (Body CS)"/>
-                                <w:sz w:val="36"/>
-                                <w:szCs w:val="36"/>
+                                <w:sz w:val="48"/>
+                                <w:szCs w:val="48"/>
                               </w:rPr>
-                              <w:t>{{requester_name}}</w:t>
+                              <w:t>{{</w:t>
+                            </w:r>
+                            <w:proofErr w:type="spellStart"/>
+                            <w:r>
+                              <w:rPr>
+                                <w:rFonts w:ascii="Tahoma" w:hAnsi="Tahoma" w:cs="Times New Roman (Body CS)"/>
+                                <w:sz w:val="48"/>
+                                <w:szCs w:val="48"/>
+                              </w:rPr>
+                              <w:t>requester_name</w:t>
+                            </w:r>
+                            <w:proofErr w:type="spellEnd"/>
+                            <w:r>
+                              <w:rPr>
+                                <w:rFonts w:ascii="Tahoma" w:hAnsi="Tahoma" w:cs="Times New Roman (Body CS)"/>
+                                <w:sz w:val="48"/>
+                                <w:szCs w:val="48"/>
+                              </w:rPr>
+                              <w:t>}}</w:t>
                             </w:r>
                             <w:r>
                               <w:rPr>
                                 <w:rFonts w:ascii="Tahoma" w:hAnsi="Tahoma" w:cs="Times New Roman (Body CS)"/>
-                                <w:sz w:val="36"/>
-                                <w:szCs w:val="36"/>
+                                <w:sz w:val="48"/>
+                                <w:szCs w:val="48"/>
                               </w:rPr>
                               <w:tab/>
-                              <w:t xml:space="preserve">{{current_date}} </w:t>
+                              <w:t>{{</w:t>
+                            </w:r>
+                            <w:proofErr w:type="spellStart"/>
+                            <w:r>
+                              <w:rPr>
+                                <w:rFonts w:ascii="Tahoma" w:hAnsi="Tahoma" w:cs="Times New Roman (Body CS)"/>
+                                <w:sz w:val="48"/>
+                                <w:szCs w:val="48"/>
+                              </w:rPr>
+                              <w:t>current_date</w:t>
+                            </w:r>
+                            <w:proofErr w:type="spellEnd"/>
+                            <w:proofErr w:type="gramStart"/>
+                            <w:r>
+                              <w:rPr>
+                                <w:rFonts w:ascii="Tahoma" w:hAnsi="Tahoma" w:cs="Times New Roman (Body CS)"/>
+                                <w:sz w:val="48"/>
+                                <w:szCs w:val="48"/>
+                              </w:rPr>
+                              <w:t xml:space="preserve">}} </w:t>
                             </w:r>
                             <w:r>
                               <w:rPr>
                                 <w:rFonts w:ascii="Tahoma" w:hAnsi="Tahoma" w:cs="Times New Roman (Body CS)"/>
-                                <w:sz w:val="36"/>
-                                <w:szCs w:val="36"/>
+                                <w:sz w:val="48"/>
+                                <w:szCs w:val="48"/>
                               </w:rPr>
                               <w:t xml:space="preserve"> </w:t>
                             </w:r>
                             <w:r>
                               <w:rPr>
                                 <w:rFonts w:ascii="Tahoma" w:hAnsi="Tahoma" w:cs="Times New Roman (Body CS)"/>
-                                <w:sz w:val="36"/>
-                                <w:szCs w:val="36"/>
+                                <w:sz w:val="48"/>
+                                <w:szCs w:val="48"/>
                               </w:rPr>
-                              <w:t>{{current_time}}</w:t>
+                              <w:t>{</w:t>
+                            </w:r>
+                            <w:proofErr w:type="gramEnd"/>
+                            <w:r>
+                              <w:rPr>
+                                <w:rFonts w:ascii="Tahoma" w:hAnsi="Tahoma" w:cs="Times New Roman (Body CS)"/>
+                                <w:sz w:val="48"/>
+                                <w:szCs w:val="48"/>
+                              </w:rPr>
+                              <w:t>{</w:t>
+                            </w:r>
+                            <w:proofErr w:type="spellStart"/>
+                            <w:r>
+                              <w:rPr>
+                                <w:rFonts w:ascii="Tahoma" w:hAnsi="Tahoma" w:cs="Times New Roman (Body CS)"/>
+                                <w:sz w:val="48"/>
+                                <w:szCs w:val="48"/>
+                              </w:rPr>
+                              <w:t>current_time</w:t>
+                            </w:r>
+                            <w:proofErr w:type="spellEnd"/>
+                            <w:r>
+                              <w:rPr>
+                                <w:rFonts w:ascii="Tahoma" w:hAnsi="Tahoma" w:cs="Times New Roman (Body CS)"/>
+                                <w:sz w:val="48"/>
+                                <w:szCs w:val="48"/>
+                              </w:rPr>
+                              <w:t>}}</w:t>
                             </w:r>
                           </w:p>
                         </w:txbxContent>
@@ -355,7 +537,7 @@
                 <v:stroke joinstyle="miter"/>
                 <v:path gradientshapeok="t" o:connecttype="rect"/>
               </v:shapetype>
-              <v:shape id="Text Box 1" o:spid="_x0000_s1026" type="#_x0000_t202" style="position:absolute;margin-left:24.2pt;margin-top:747.05pt;width:562.3pt;height:31.7pt;z-index:251659264;visibility:visible;mso-wrap-style:square;mso-width-percent:0;mso-height-percent:0;mso-wrap-distance-left:9pt;mso-wrap-distance-top:0;mso-wrap-distance-right:9pt;mso-wrap-distance-bottom:0;mso-position-horizontal:absolute;mso-position-horizontal-relative:page;mso-position-vertical:absolute;mso-position-vertical-relative:page;mso-width-percent:0;mso-height-percent:0;mso-width-relative:margin;mso-height-relative:margin;v-text-anchor:top" o:gfxdata="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" fillcolor="white [3201]" stroked="f" strokeweight=".5pt">
+              <v:shape id="Text Box 1" o:spid="_x0000_s1026" type="#_x0000_t202" style="position:absolute;margin-left:24.3pt;margin-top:742pt;width:562.3pt;height:36.7pt;z-index:251659264;visibility:visible;mso-wrap-style:square;mso-width-percent:0;mso-height-percent:0;mso-wrap-distance-left:9pt;mso-wrap-distance-top:0;mso-wrap-distance-right:9pt;mso-wrap-distance-bottom:0;mso-position-horizontal:absolute;mso-position-horizontal-relative:page;mso-position-vertical:absolute;mso-position-vertical-relative:page;mso-width-percent:0;mso-height-percent:0;mso-width-relative:margin;mso-height-relative:margin;v-text-anchor:top" o:gfxdata="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" fillcolor="white [3201]" stroked="f" strokeweight=".5pt">
                 <v:textbox>
                   <w:txbxContent>
                     <w:p>
@@ -366,16 +548,15 @@
                         <w:ind w:left="-634" w:firstLine="634"/>
                         <w:rPr>
                           <w:rFonts w:ascii="Tahoma" w:hAnsi="Tahoma" w:cs="Times New Roman (Body CS)"/>
-                          <w:sz w:val="36"/>
-                          <w:szCs w:val="36"/>
+                          <w:sz w:val="48"/>
+                          <w:szCs w:val="48"/>
                         </w:rPr>
                       </w:pPr>
-                      <w:bookmarkStart w:id="1" w:name="_GoBack"/>
                       <w:r>
                         <w:rPr>
                           <w:rFonts w:ascii="Tahoma" w:hAnsi="Tahoma" w:cs="Times New Roman (Body CS)"/>
-                          <w:sz w:val="36"/>
-                          <w:szCs w:val="36"/>
+                          <w:sz w:val="48"/>
+                          <w:szCs w:val="48"/>
                         </w:rPr>
                         <w:t>{{</w:t>
                       </w:r>
@@ -383,8 +564,8 @@
                       <w:r>
                         <w:rPr>
                           <w:rFonts w:ascii="Tahoma" w:hAnsi="Tahoma" w:cs="Times New Roman (Body CS)"/>
-                          <w:sz w:val="36"/>
-                          <w:szCs w:val="36"/>
+                          <w:sz w:val="48"/>
+                          <w:szCs w:val="48"/>
                         </w:rPr>
                         <w:t>requester_name</w:t>
                       </w:r>
@@ -392,16 +573,16 @@
                       <w:r>
                         <w:rPr>
                           <w:rFonts w:ascii="Tahoma" w:hAnsi="Tahoma" w:cs="Times New Roman (Body CS)"/>
-                          <w:sz w:val="36"/>
-                          <w:szCs w:val="36"/>
+                          <w:sz w:val="48"/>
+                          <w:szCs w:val="48"/>
                         </w:rPr>
                         <w:t>}}</w:t>
                       </w:r>
                       <w:r>
                         <w:rPr>
                           <w:rFonts w:ascii="Tahoma" w:hAnsi="Tahoma" w:cs="Times New Roman (Body CS)"/>
-                          <w:sz w:val="36"/>
-                          <w:szCs w:val="36"/>
+                          <w:sz w:val="48"/>
+                          <w:szCs w:val="48"/>
                         </w:rPr>
                         <w:tab/>
                         <w:t>{{</w:t>
@@ -410,8 +591,8 @@
                       <w:r>
                         <w:rPr>
                           <w:rFonts w:ascii="Tahoma" w:hAnsi="Tahoma" w:cs="Times New Roman (Body CS)"/>
-                          <w:sz w:val="36"/>
-                          <w:szCs w:val="36"/>
+                          <w:sz w:val="48"/>
+                          <w:szCs w:val="48"/>
                         </w:rPr>
                         <w:t>current_date</w:t>
                       </w:r>
@@ -420,24 +601,24 @@
                       <w:r>
                         <w:rPr>
                           <w:rFonts w:ascii="Tahoma" w:hAnsi="Tahoma" w:cs="Times New Roman (Body CS)"/>
-                          <w:sz w:val="36"/>
-                          <w:szCs w:val="36"/>
+                          <w:sz w:val="48"/>
+                          <w:szCs w:val="48"/>
                         </w:rPr>
                         <w:t xml:space="preserve">}} </w:t>
                       </w:r>
                       <w:r>
                         <w:rPr>
                           <w:rFonts w:ascii="Tahoma" w:hAnsi="Tahoma" w:cs="Times New Roman (Body CS)"/>
-                          <w:sz w:val="36"/>
-                          <w:szCs w:val="36"/>
+                          <w:sz w:val="48"/>
+                          <w:szCs w:val="48"/>
                         </w:rPr>
                         <w:t xml:space="preserve"> </w:t>
                       </w:r>
                       <w:r>
                         <w:rPr>
                           <w:rFonts w:ascii="Tahoma" w:hAnsi="Tahoma" w:cs="Times New Roman (Body CS)"/>
-                          <w:sz w:val="36"/>
-                          <w:szCs w:val="36"/>
+                          <w:sz w:val="48"/>
+                          <w:szCs w:val="48"/>
                         </w:rPr>
                         <w:t>{</w:t>
                       </w:r>
@@ -445,8 +626,8 @@
                       <w:r>
                         <w:rPr>
                           <w:rFonts w:ascii="Tahoma" w:hAnsi="Tahoma" w:cs="Times New Roman (Body CS)"/>
-                          <w:sz w:val="36"/>
-                          <w:szCs w:val="36"/>
+                          <w:sz w:val="48"/>
+                          <w:szCs w:val="48"/>
                         </w:rPr>
                         <w:t>{</w:t>
                       </w:r>
@@ -454,8 +635,8 @@
                       <w:r>
                         <w:rPr>
                           <w:rFonts w:ascii="Tahoma" w:hAnsi="Tahoma" w:cs="Times New Roman (Body CS)"/>
-                          <w:sz w:val="36"/>
-                          <w:szCs w:val="36"/>
+                          <w:sz w:val="48"/>
+                          <w:szCs w:val="48"/>
                         </w:rPr>
                         <w:t>current_time</w:t>
                       </w:r>
@@ -463,12 +644,11 @@
                       <w:r>
                         <w:rPr>
                           <w:rFonts w:ascii="Tahoma" w:hAnsi="Tahoma" w:cs="Times New Roman (Body CS)"/>
-                          <w:sz w:val="36"/>
-                          <w:szCs w:val="36"/>
+                          <w:sz w:val="48"/>
+                          <w:szCs w:val="48"/>
                         </w:rPr>
                         <w:t>}}</w:t>
                       </w:r>
-                      <w:bookmarkEnd w:id="1"/>
                     </w:p>
                   </w:txbxContent>
                 </v:textbox>

</xml_diff>

<commit_message>
Print the status too, to make it more obvious if it's a lost book
</commit_message>
<xml_diff>
--- a/holdit/data/default_template.docx
+++ b/holdit/data/default_template.docx
@@ -274,8 +274,6 @@
         </w:rPr>
         <w:t>name</w:t>
       </w:r>
-      <w:bookmarkStart w:id="0" w:name="_GoBack"/>
-      <w:bookmarkEnd w:id="0"/>
       <w:proofErr w:type="spellEnd"/>
       <w:r>
         <w:rPr>
@@ -345,6 +343,80 @@
         </w:rPr>
         <w:t>}}</w:t>
       </w:r>
+    </w:p>
+    <w:p>
+      <w:pPr>
+        <w:tabs>
+          <w:tab w:val="left" w:pos="3600"/>
+        </w:tabs>
+        <w:rPr>
+          <w:rFonts w:ascii="Franklin Gothic" w:hAnsi="Franklin Gothic"/>
+          <w:sz w:val="36"/>
+          <w:szCs w:val="36"/>
+        </w:rPr>
+      </w:pPr>
+    </w:p>
+    <w:p>
+      <w:pPr>
+        <w:tabs>
+          <w:tab w:val="left" w:pos="3600"/>
+        </w:tabs>
+        <w:rPr>
+          <w:rFonts w:ascii="Franklin Gothic" w:hAnsi="Franklin Gothic"/>
+          <w:sz w:val="32"/>
+        </w:rPr>
+      </w:pPr>
+      <w:r>
+        <w:rPr>
+          <w:rFonts w:ascii="Franklin Gothic" w:hAnsi="Franklin Gothic"/>
+          <w:color w:val="AEAAAA" w:themeColor="background2" w:themeShade="BF"/>
+          <w:sz w:val="32"/>
+        </w:rPr>
+        <w:t>Status</w:t>
+      </w:r>
+      <w:r>
+        <w:rPr>
+          <w:rFonts w:ascii="Franklin Gothic" w:hAnsi="Franklin Gothic"/>
+          <w:sz w:val="32"/>
+        </w:rPr>
+        <w:tab/>
+      </w:r>
+      <w:bookmarkStart w:id="0" w:name="_GoBack"/>
+      <w:r>
+        <w:rPr>
+          <w:rFonts w:ascii="Tahoma" w:hAnsi="Tahoma" w:cs="Times New Roman (Body CS)"/>
+          <w:sz w:val="36"/>
+          <w:szCs w:val="36"/>
+        </w:rPr>
+        <w:t>{{</w:t>
+      </w:r>
+      <w:proofErr w:type="spellStart"/>
+      <w:r>
+        <w:rPr>
+          <w:rFonts w:ascii="Tahoma" w:hAnsi="Tahoma" w:cs="Times New Roman (Body CS)"/>
+          <w:sz w:val="36"/>
+          <w:szCs w:val="36"/>
+        </w:rPr>
+        <w:t>item_</w:t>
+      </w:r>
+      <w:r>
+        <w:rPr>
+          <w:rFonts w:ascii="Tahoma" w:hAnsi="Tahoma" w:cs="Times New Roman (Body CS)"/>
+          <w:sz w:val="36"/>
+          <w:szCs w:val="36"/>
+        </w:rPr>
+        <w:t>loan_status</w:t>
+      </w:r>
+      <w:proofErr w:type="spellEnd"/>
+      <w:r>
+        <w:rPr>
+          <w:rFonts w:ascii="Tahoma" w:hAnsi="Tahoma" w:cs="Times New Roman (Body CS)"/>
+          <w:sz w:val="36"/>
+          <w:szCs w:val="36"/>
+        </w:rPr>
+        <w:t>}}</w:t>
+      </w:r>
+      <w:bookmarkEnd w:id="0"/>
     </w:p>
     <w:p>
       <w:pPr>
@@ -682,7 +754,7 @@
     </w:rPrDefault>
     <w:pPrDefault/>
   </w:docDefaults>
-  <w:latentStyles w:defLockedState="0" w:defUIPriority="99" w:defSemiHidden="0" w:defUnhideWhenUsed="0" w:defQFormat="0" w:count="375">
+  <w:latentStyles w:defLockedState="0" w:defUIPriority="99" w:defSemiHidden="0" w:defUnhideWhenUsed="0" w:defQFormat="0" w:count="376">
     <w:lsdException w:name="Normal" w:uiPriority="0" w:qFormat="1"/>
     <w:lsdException w:name="heading 1" w:uiPriority="9" w:qFormat="1"/>
     <w:lsdException w:name="heading 2" w:semiHidden="1" w:uiPriority="9" w:unhideWhenUsed="1" w:qFormat="1"/>
@@ -788,7 +860,6 @@
     <w:lsdException w:name="HTML Sample" w:semiHidden="1" w:unhideWhenUsed="1"/>
     <w:lsdException w:name="HTML Typewriter" w:semiHidden="1" w:unhideWhenUsed="1"/>
     <w:lsdException w:name="HTML Variable" w:semiHidden="1" w:unhideWhenUsed="1"/>
-    <w:lsdException w:name="Normal Table" w:semiHidden="1" w:unhideWhenUsed="1"/>
     <w:lsdException w:name="annotation subject" w:semiHidden="1" w:unhideWhenUsed="1"/>
     <w:lsdException w:name="No List" w:semiHidden="1" w:unhideWhenUsed="1"/>
     <w:lsdException w:name="Outline List 1" w:semiHidden="1" w:unhideWhenUsed="1"/>
@@ -835,10 +906,8 @@
     <w:lsdException w:name="Table Subtle 2" w:semiHidden="1" w:unhideWhenUsed="1"/>
     <w:lsdException w:name="Table Web 1" w:semiHidden="1" w:unhideWhenUsed="1"/>
     <w:lsdException w:name="Table Web 2" w:semiHidden="1" w:unhideWhenUsed="1"/>
-    <w:lsdException w:name="Table Web 3" w:semiHidden="1" w:unhideWhenUsed="1"/>
     <w:lsdException w:name="Balloon Text" w:semiHidden="1" w:unhideWhenUsed="1"/>
     <w:lsdException w:name="Table Grid" w:uiPriority="39"/>
-    <w:lsdException w:name="Table Theme" w:semiHidden="1" w:unhideWhenUsed="1"/>
     <w:lsdException w:name="Placeholder Text" w:semiHidden="1"/>
     <w:lsdException w:name="No Spacing" w:uiPriority="1" w:qFormat="1"/>
     <w:lsdException w:name="Light Shading" w:uiPriority="60"/>
@@ -1056,11 +1125,12 @@
     <w:lsdException w:name="List Table 7 Colorful Accent 6" w:uiPriority="52"/>
     <w:lsdException w:name="Mention" w:semiHidden="1" w:unhideWhenUsed="1"/>
     <w:lsdException w:name="Smart Hyperlink" w:semiHidden="1" w:unhideWhenUsed="1"/>
+    <w:lsdException w:name="Smart Link" w:semiHidden="1" w:unhideWhenUsed="1"/>
   </w:latentStyles>
   <w:style w:type="paragraph" w:default="1" w:styleId="Normal">
     <w:name w:val="Normal"/>
     <w:qFormat/>
-    <w:rsid w:val="00664F68"/>
+    <w:rsid w:val="00A96F16"/>
   </w:style>
   <w:style w:type="character" w:default="1" w:styleId="DefaultParagraphFont">
     <w:name w:val="Default Paragraph Font"/>

</xml_diff>

<commit_message>
Change font to Arial, which is available on Windows
</commit_message>
<xml_diff>
--- a/holdit/data/default_template.docx
+++ b/holdit/data/default_template.docx
@@ -9,7 +9,7 @@
         </w:pBdr>
         <w:jc w:val="right"/>
         <w:rPr>
-          <w:rFonts w:ascii="Franklin Gothic" w:hAnsi="Franklin Gothic" w:cs="Times New Roman (Body CS)"/>
+          <w:rFonts w:ascii="Arial" w:hAnsi="Arial" w:cs="Arial"/>
           <w:b/>
           <w:i/>
           <w:color w:val="AEAAAA" w:themeColor="background2" w:themeShade="BF"/>
@@ -18,17 +18,39 @@
       </w:pPr>
       <w:r>
         <w:rPr>
-          <w:rFonts w:ascii="Franklin Gothic" w:hAnsi="Franklin Gothic" w:cs="Times New Roman (Body CS)"/>
+          <w:rFonts w:ascii="Arial" w:hAnsi="Arial" w:cs="Arial"/>
           <w:b/>
           <w:i/>
           <w:color w:val="AEAAAA" w:themeColor="background2" w:themeShade="BF"/>
           <w:sz w:val="36"/>
         </w:rPr>
-        <w:t>Hold it</w:t>
-      </w:r>
-      <w:r>
-        <w:rPr>
-          <w:rFonts w:ascii="Franklin Gothic" w:hAnsi="Franklin Gothic" w:cs="Times New Roman (Body CS)"/>
+        <w:t xml:space="preserve">Hold </w:t>
+      </w:r>
+      <w:r>
+        <w:rPr>
+          <w:rFonts w:ascii="Arial" w:hAnsi="Arial" w:cs="Arial"/>
+          <w:b/>
+          <w:i/>
+          <w:color w:val="AEAAAA" w:themeColor="background2" w:themeShade="BF"/>
+          <w:sz w:val="36"/>
+        </w:rPr>
+        <w:t>I</w:t>
+      </w:r>
+      <w:bookmarkStart w:id="0" w:name="_GoBack"/>
+      <w:bookmarkEnd w:id="0"/>
+      <w:r>
+        <w:rPr>
+          <w:rFonts w:ascii="Arial" w:hAnsi="Arial" w:cs="Arial"/>
+          <w:b/>
+          <w:i/>
+          <w:color w:val="AEAAAA" w:themeColor="background2" w:themeShade="BF"/>
+          <w:sz w:val="36"/>
+        </w:rPr>
+        <w:t>t</w:t>
+      </w:r>
+      <w:r>
+        <w:rPr>
+          <w:rFonts w:ascii="Arial" w:hAnsi="Arial" w:cs="Arial"/>
           <w:b/>
           <w:i/>
           <w:color w:val="AEAAAA" w:themeColor="background2" w:themeShade="BF"/>
@@ -45,13 +67,13 @@
         <w:spacing w:before="360"/>
         <w:ind w:left="3600" w:hanging="3600"/>
         <w:rPr>
-          <w:rFonts w:ascii="Tahoma" w:hAnsi="Tahoma" w:cs="Times New Roman (Body CS)"/>
+          <w:rFonts w:ascii="Arial" w:hAnsi="Arial" w:cs="Arial"/>
           <w:sz w:val="32"/>
         </w:rPr>
       </w:pPr>
       <w:r>
         <w:rPr>
-          <w:rFonts w:ascii="Franklin Gothic" w:hAnsi="Franklin Gothic" w:cs="Times New Roman (Body CS)"/>
+          <w:rFonts w:ascii="Arial" w:hAnsi="Arial" w:cs="Arial"/>
           <w:color w:val="AEAAAA" w:themeColor="background2" w:themeShade="BF"/>
           <w:sz w:val="32"/>
         </w:rPr>
@@ -59,14 +81,14 @@
       </w:r>
       <w:r>
         <w:rPr>
-          <w:rFonts w:ascii="Franklin Gothic" w:hAnsi="Franklin Gothic" w:cs="Times New Roman (Body CS)"/>
+          <w:rFonts w:ascii="Arial" w:hAnsi="Arial" w:cs="Arial"/>
           <w:sz w:val="32"/>
         </w:rPr>
         <w:tab/>
       </w:r>
       <w:r>
         <w:rPr>
-          <w:rFonts w:ascii="Tahoma" w:hAnsi="Tahoma" w:cs="Times New Roman (Body CS)"/>
+          <w:rFonts w:ascii="Arial" w:hAnsi="Arial" w:cs="Arial"/>
           <w:sz w:val="36"/>
           <w:szCs w:val="36"/>
         </w:rPr>
@@ -75,7 +97,7 @@
       <w:proofErr w:type="spellStart"/>
       <w:r>
         <w:rPr>
-          <w:rFonts w:ascii="Tahoma" w:hAnsi="Tahoma" w:cs="Times New Roman (Body CS)"/>
+          <w:rFonts w:ascii="Arial" w:hAnsi="Arial" w:cs="Arial"/>
           <w:sz w:val="36"/>
           <w:szCs w:val="36"/>
         </w:rPr>
@@ -84,7 +106,7 @@
       <w:proofErr w:type="spellEnd"/>
       <w:r>
         <w:rPr>
-          <w:rFonts w:ascii="Tahoma" w:hAnsi="Tahoma" w:cs="Times New Roman (Body CS)"/>
+          <w:rFonts w:ascii="Arial" w:hAnsi="Arial" w:cs="Arial"/>
           <w:sz w:val="36"/>
           <w:szCs w:val="36"/>
         </w:rPr>
@@ -97,7 +119,7 @@
           <w:tab w:val="left" w:pos="3600"/>
         </w:tabs>
         <w:rPr>
-          <w:rFonts w:ascii="Franklin Gothic" w:hAnsi="Franklin Gothic" w:cs="Times New Roman (Body CS)"/>
+          <w:rFonts w:ascii="Arial" w:hAnsi="Arial" w:cs="Arial"/>
           <w:sz w:val="32"/>
         </w:rPr>
       </w:pPr>
@@ -108,13 +130,13 @@
           <w:tab w:val="left" w:pos="3600"/>
         </w:tabs>
         <w:rPr>
-          <w:rFonts w:ascii="Franklin Gothic" w:hAnsi="Franklin Gothic" w:cs="Times New Roman (Body CS)"/>
+          <w:rFonts w:ascii="Arial" w:hAnsi="Arial" w:cs="Arial"/>
           <w:sz w:val="32"/>
         </w:rPr>
       </w:pPr>
       <w:r>
         <w:rPr>
-          <w:rFonts w:ascii="Franklin Gothic" w:hAnsi="Franklin Gothic" w:cs="Times New Roman (Body CS)"/>
+          <w:rFonts w:ascii="Arial" w:hAnsi="Arial" w:cs="Arial"/>
           <w:color w:val="AEAAAA" w:themeColor="background2" w:themeShade="BF"/>
           <w:sz w:val="32"/>
         </w:rPr>
@@ -122,14 +144,14 @@
       </w:r>
       <w:r>
         <w:rPr>
-          <w:rFonts w:ascii="Franklin Gothic" w:hAnsi="Franklin Gothic" w:cs="Times New Roman (Body CS)"/>
+          <w:rFonts w:ascii="Arial" w:hAnsi="Arial" w:cs="Arial"/>
           <w:sz w:val="32"/>
         </w:rPr>
         <w:tab/>
       </w:r>
       <w:r>
         <w:rPr>
-          <w:rFonts w:ascii="Tahoma" w:hAnsi="Tahoma" w:cs="Times New Roman (Body CS)"/>
+          <w:rFonts w:ascii="Arial" w:hAnsi="Arial" w:cs="Arial"/>
           <w:sz w:val="36"/>
           <w:szCs w:val="36"/>
         </w:rPr>
@@ -138,7 +160,7 @@
       <w:proofErr w:type="spellStart"/>
       <w:r>
         <w:rPr>
-          <w:rFonts w:ascii="Tahoma" w:hAnsi="Tahoma" w:cs="Times New Roman (Body CS)"/>
+          <w:rFonts w:ascii="Arial" w:hAnsi="Arial" w:cs="Arial"/>
           <w:sz w:val="36"/>
           <w:szCs w:val="36"/>
         </w:rPr>
@@ -146,7 +168,7 @@
       </w:r>
       <w:r>
         <w:rPr>
-          <w:rFonts w:ascii="Tahoma" w:hAnsi="Tahoma" w:cs="Times New Roman (Body CS)"/>
+          <w:rFonts w:ascii="Arial" w:hAnsi="Arial" w:cs="Arial"/>
           <w:sz w:val="36"/>
           <w:szCs w:val="36"/>
         </w:rPr>
@@ -155,7 +177,7 @@
       <w:proofErr w:type="spellEnd"/>
       <w:r>
         <w:rPr>
-          <w:rFonts w:ascii="Tahoma" w:hAnsi="Tahoma" w:cs="Times New Roman (Body CS)"/>
+          <w:rFonts w:ascii="Arial" w:hAnsi="Arial" w:cs="Arial"/>
           <w:sz w:val="36"/>
           <w:szCs w:val="36"/>
         </w:rPr>
@@ -168,14 +190,14 @@
           <w:tab w:val="left" w:pos="3600"/>
         </w:tabs>
         <w:rPr>
-          <w:rFonts w:ascii="Tahoma" w:hAnsi="Tahoma" w:cs="Times New Roman (Body CS)"/>
+          <w:rFonts w:ascii="Arial" w:hAnsi="Arial" w:cs="Arial"/>
           <w:sz w:val="36"/>
           <w:szCs w:val="36"/>
         </w:rPr>
       </w:pPr>
       <w:r>
         <w:rPr>
-          <w:rFonts w:ascii="Franklin Gothic" w:hAnsi="Franklin Gothic"/>
+          <w:rFonts w:ascii="Arial" w:hAnsi="Arial" w:cs="Arial"/>
           <w:color w:val="AEAAAA" w:themeColor="background2" w:themeShade="BF"/>
           <w:sz w:val="32"/>
         </w:rPr>
@@ -183,14 +205,14 @@
       </w:r>
       <w:r>
         <w:rPr>
-          <w:rFonts w:ascii="Franklin Gothic" w:hAnsi="Franklin Gothic"/>
+          <w:rFonts w:ascii="Arial" w:hAnsi="Arial" w:cs="Arial"/>
           <w:sz w:val="32"/>
         </w:rPr>
         <w:tab/>
       </w:r>
       <w:r>
         <w:rPr>
-          <w:rFonts w:ascii="Tahoma" w:hAnsi="Tahoma" w:cs="Times New Roman (Body CS)"/>
+          <w:rFonts w:ascii="Arial" w:hAnsi="Arial" w:cs="Arial"/>
           <w:sz w:val="36"/>
           <w:szCs w:val="36"/>
         </w:rPr>
@@ -199,7 +221,7 @@
       <w:proofErr w:type="spellStart"/>
       <w:r>
         <w:rPr>
-          <w:rFonts w:ascii="Tahoma" w:hAnsi="Tahoma" w:cs="Times New Roman (Body CS)"/>
+          <w:rFonts w:ascii="Arial" w:hAnsi="Arial" w:cs="Arial"/>
           <w:sz w:val="36"/>
           <w:szCs w:val="36"/>
         </w:rPr>
@@ -208,7 +230,7 @@
       <w:proofErr w:type="spellEnd"/>
       <w:r>
         <w:rPr>
-          <w:rFonts w:ascii="Tahoma" w:hAnsi="Tahoma" w:cs="Times New Roman (Body CS)"/>
+          <w:rFonts w:ascii="Arial" w:hAnsi="Arial" w:cs="Arial"/>
           <w:sz w:val="36"/>
           <w:szCs w:val="36"/>
         </w:rPr>
@@ -221,37 +243,29 @@
           <w:tab w:val="left" w:pos="3600"/>
         </w:tabs>
         <w:rPr>
-          <w:rFonts w:ascii="Tahoma" w:hAnsi="Tahoma" w:cs="Times New Roman (Body CS)"/>
+          <w:rFonts w:ascii="Arial" w:hAnsi="Arial" w:cs="Arial"/>
           <w:sz w:val="36"/>
           <w:szCs w:val="36"/>
         </w:rPr>
       </w:pPr>
       <w:r>
         <w:rPr>
-          <w:rFonts w:ascii="Franklin Gothic" w:hAnsi="Franklin Gothic"/>
+          <w:rFonts w:ascii="Arial" w:hAnsi="Arial" w:cs="Arial"/>
           <w:color w:val="AEAAAA" w:themeColor="background2" w:themeShade="BF"/>
           <w:sz w:val="32"/>
         </w:rPr>
-        <w:t>Location</w:t>
-      </w:r>
-      <w:r>
-        <w:rPr>
-          <w:rFonts w:ascii="Franklin Gothic" w:hAnsi="Franklin Gothic"/>
-          <w:color w:val="AEAAAA" w:themeColor="background2" w:themeShade="BF"/>
-          <w:sz w:val="32"/>
-        </w:rPr>
-        <w:t xml:space="preserve"> name</w:t>
-      </w:r>
-      <w:r>
-        <w:rPr>
-          <w:rFonts w:ascii="Franklin Gothic" w:hAnsi="Franklin Gothic"/>
+        <w:t>Location name</w:t>
+      </w:r>
+      <w:r>
+        <w:rPr>
+          <w:rFonts w:ascii="Arial" w:hAnsi="Arial" w:cs="Arial"/>
           <w:sz w:val="32"/>
         </w:rPr>
         <w:tab/>
       </w:r>
       <w:r>
         <w:rPr>
-          <w:rFonts w:ascii="Tahoma" w:hAnsi="Tahoma" w:cs="Times New Roman (Body CS)"/>
+          <w:rFonts w:ascii="Arial" w:hAnsi="Arial" w:cs="Arial"/>
           <w:sz w:val="36"/>
           <w:szCs w:val="36"/>
         </w:rPr>
@@ -260,24 +274,16 @@
       <w:proofErr w:type="spellStart"/>
       <w:r>
         <w:rPr>
-          <w:rFonts w:ascii="Tahoma" w:hAnsi="Tahoma" w:cs="Times New Roman (Body CS)"/>
-          <w:sz w:val="36"/>
-          <w:szCs w:val="36"/>
-        </w:rPr>
-        <w:t>item_location_</w:t>
-      </w:r>
-      <w:r>
-        <w:rPr>
-          <w:rFonts w:ascii="Tahoma" w:hAnsi="Tahoma" w:cs="Times New Roman (Body CS)"/>
-          <w:sz w:val="36"/>
-          <w:szCs w:val="36"/>
-        </w:rPr>
-        <w:t>name</w:t>
+          <w:rFonts w:ascii="Arial" w:hAnsi="Arial" w:cs="Arial"/>
+          <w:sz w:val="36"/>
+          <w:szCs w:val="36"/>
+        </w:rPr>
+        <w:t>item_location_name</w:t>
       </w:r>
       <w:proofErr w:type="spellEnd"/>
       <w:r>
         <w:rPr>
-          <w:rFonts w:ascii="Tahoma" w:hAnsi="Tahoma" w:cs="Times New Roman (Body CS)"/>
+          <w:rFonts w:ascii="Arial" w:hAnsi="Arial" w:cs="Arial"/>
           <w:sz w:val="36"/>
           <w:szCs w:val="36"/>
         </w:rPr>
@@ -290,13 +296,13 @@
           <w:tab w:val="left" w:pos="3600"/>
         </w:tabs>
         <w:rPr>
-          <w:rFonts w:ascii="Franklin Gothic" w:hAnsi="Franklin Gothic"/>
+          <w:rFonts w:ascii="Arial" w:hAnsi="Arial" w:cs="Arial"/>
           <w:sz w:val="32"/>
         </w:rPr>
       </w:pPr>
       <w:r>
         <w:rPr>
-          <w:rFonts w:ascii="Franklin Gothic" w:hAnsi="Franklin Gothic"/>
+          <w:rFonts w:ascii="Arial" w:hAnsi="Arial" w:cs="Arial"/>
           <w:color w:val="AEAAAA" w:themeColor="background2" w:themeShade="BF"/>
           <w:sz w:val="32"/>
         </w:rPr>
@@ -304,14 +310,14 @@
       </w:r>
       <w:r>
         <w:rPr>
-          <w:rFonts w:ascii="Franklin Gothic" w:hAnsi="Franklin Gothic"/>
+          <w:rFonts w:ascii="Arial" w:hAnsi="Arial" w:cs="Arial"/>
           <w:sz w:val="32"/>
         </w:rPr>
         <w:tab/>
       </w:r>
       <w:r>
         <w:rPr>
-          <w:rFonts w:ascii="Tahoma" w:hAnsi="Tahoma" w:cs="Times New Roman (Body CS)"/>
+          <w:rFonts w:ascii="Arial" w:hAnsi="Arial" w:cs="Arial"/>
           <w:sz w:val="36"/>
           <w:szCs w:val="36"/>
         </w:rPr>
@@ -320,24 +326,16 @@
       <w:proofErr w:type="spellStart"/>
       <w:r>
         <w:rPr>
-          <w:rFonts w:ascii="Tahoma" w:hAnsi="Tahoma" w:cs="Times New Roman (Body CS)"/>
-          <w:sz w:val="36"/>
-          <w:szCs w:val="36"/>
-        </w:rPr>
-        <w:t>item_</w:t>
-      </w:r>
-      <w:r>
-        <w:rPr>
-          <w:rFonts w:ascii="Tahoma" w:hAnsi="Tahoma" w:cs="Times New Roman (Body CS)"/>
-          <w:sz w:val="36"/>
-          <w:szCs w:val="36"/>
-        </w:rPr>
-        <w:t>barcode</w:t>
+          <w:rFonts w:ascii="Arial" w:hAnsi="Arial" w:cs="Arial"/>
+          <w:sz w:val="36"/>
+          <w:szCs w:val="36"/>
+        </w:rPr>
+        <w:t>item_barcode</w:t>
       </w:r>
       <w:proofErr w:type="spellEnd"/>
       <w:r>
         <w:rPr>
-          <w:rFonts w:ascii="Tahoma" w:hAnsi="Tahoma" w:cs="Times New Roman (Body CS)"/>
+          <w:rFonts w:ascii="Arial" w:hAnsi="Arial" w:cs="Arial"/>
           <w:sz w:val="36"/>
           <w:szCs w:val="36"/>
         </w:rPr>
@@ -350,7 +348,7 @@
           <w:tab w:val="left" w:pos="3600"/>
         </w:tabs>
         <w:rPr>
-          <w:rFonts w:ascii="Franklin Gothic" w:hAnsi="Franklin Gothic"/>
+          <w:rFonts w:ascii="Arial" w:hAnsi="Arial" w:cs="Arial"/>
           <w:sz w:val="36"/>
           <w:szCs w:val="36"/>
         </w:rPr>
@@ -362,13 +360,13 @@
           <w:tab w:val="left" w:pos="3600"/>
         </w:tabs>
         <w:rPr>
-          <w:rFonts w:ascii="Franklin Gothic" w:hAnsi="Franklin Gothic"/>
+          <w:rFonts w:ascii="Arial" w:hAnsi="Arial" w:cs="Arial"/>
           <w:sz w:val="32"/>
         </w:rPr>
       </w:pPr>
       <w:r>
         <w:rPr>
-          <w:rFonts w:ascii="Franklin Gothic" w:hAnsi="Franklin Gothic"/>
+          <w:rFonts w:ascii="Arial" w:hAnsi="Arial" w:cs="Arial"/>
           <w:color w:val="AEAAAA" w:themeColor="background2" w:themeShade="BF"/>
           <w:sz w:val="32"/>
         </w:rPr>
@@ -376,15 +374,14 @@
       </w:r>
       <w:r>
         <w:rPr>
-          <w:rFonts w:ascii="Franklin Gothic" w:hAnsi="Franklin Gothic"/>
+          <w:rFonts w:ascii="Arial" w:hAnsi="Arial" w:cs="Arial"/>
           <w:sz w:val="32"/>
         </w:rPr>
         <w:tab/>
       </w:r>
-      <w:bookmarkStart w:id="0" w:name="_GoBack"/>
-      <w:r>
-        <w:rPr>
-          <w:rFonts w:ascii="Tahoma" w:hAnsi="Tahoma" w:cs="Times New Roman (Body CS)"/>
+      <w:r>
+        <w:rPr>
+          <w:rFonts w:ascii="Arial" w:hAnsi="Arial" w:cs="Arial"/>
           <w:sz w:val="36"/>
           <w:szCs w:val="36"/>
         </w:rPr>
@@ -393,30 +390,21 @@
       <w:proofErr w:type="spellStart"/>
       <w:r>
         <w:rPr>
-          <w:rFonts w:ascii="Tahoma" w:hAnsi="Tahoma" w:cs="Times New Roman (Body CS)"/>
-          <w:sz w:val="36"/>
-          <w:szCs w:val="36"/>
-        </w:rPr>
-        <w:t>item_</w:t>
-      </w:r>
-      <w:r>
-        <w:rPr>
-          <w:rFonts w:ascii="Tahoma" w:hAnsi="Tahoma" w:cs="Times New Roman (Body CS)"/>
-          <w:sz w:val="36"/>
-          <w:szCs w:val="36"/>
-        </w:rPr>
-        <w:t>loan_status</w:t>
+          <w:rFonts w:ascii="Arial" w:hAnsi="Arial" w:cs="Arial"/>
+          <w:sz w:val="36"/>
+          <w:szCs w:val="36"/>
+        </w:rPr>
+        <w:t>item_loan_status</w:t>
       </w:r>
       <w:proofErr w:type="spellEnd"/>
       <w:r>
         <w:rPr>
-          <w:rFonts w:ascii="Tahoma" w:hAnsi="Tahoma" w:cs="Times New Roman (Body CS)"/>
+          <w:rFonts w:ascii="Arial" w:hAnsi="Arial" w:cs="Arial"/>
           <w:sz w:val="36"/>
           <w:szCs w:val="36"/>
         </w:rPr>
         <w:t>}}</w:t>
       </w:r>
-      <w:bookmarkEnd w:id="0"/>
     </w:p>
     <w:p>
       <w:pPr>
@@ -424,14 +412,14 @@
           <w:tab w:val="left" w:pos="3600"/>
         </w:tabs>
         <w:rPr>
-          <w:rFonts w:ascii="Franklin Gothic" w:hAnsi="Franklin Gothic"/>
+          <w:rFonts w:ascii="Arial" w:hAnsi="Arial" w:cs="Arial"/>
           <w:sz w:val="36"/>
           <w:szCs w:val="36"/>
         </w:rPr>
       </w:pPr>
       <w:r>
         <w:rPr>
-          <w:rFonts w:ascii="Franklin Gothic" w:hAnsi="Franklin Gothic"/>
+          <w:rFonts w:ascii="Arial" w:hAnsi="Arial" w:cs="Arial"/>
           <w:noProof/>
           <w:sz w:val="36"/>
           <w:szCs w:val="36"/>
@@ -860,6 +848,7 @@
     <w:lsdException w:name="HTML Sample" w:semiHidden="1" w:unhideWhenUsed="1"/>
     <w:lsdException w:name="HTML Typewriter" w:semiHidden="1" w:unhideWhenUsed="1"/>
     <w:lsdException w:name="HTML Variable" w:semiHidden="1" w:unhideWhenUsed="1"/>
+    <w:lsdException w:name="Normal Table" w:semiHidden="1" w:unhideWhenUsed="1"/>
     <w:lsdException w:name="annotation subject" w:semiHidden="1" w:unhideWhenUsed="1"/>
     <w:lsdException w:name="No List" w:semiHidden="1" w:unhideWhenUsed="1"/>
     <w:lsdException w:name="Outline List 1" w:semiHidden="1" w:unhideWhenUsed="1"/>
@@ -906,8 +895,10 @@
     <w:lsdException w:name="Table Subtle 2" w:semiHidden="1" w:unhideWhenUsed="1"/>
     <w:lsdException w:name="Table Web 1" w:semiHidden="1" w:unhideWhenUsed="1"/>
     <w:lsdException w:name="Table Web 2" w:semiHidden="1" w:unhideWhenUsed="1"/>
+    <w:lsdException w:name="Table Web 3" w:semiHidden="1" w:unhideWhenUsed="1"/>
     <w:lsdException w:name="Balloon Text" w:semiHidden="1" w:unhideWhenUsed="1"/>
     <w:lsdException w:name="Table Grid" w:uiPriority="39"/>
+    <w:lsdException w:name="Table Theme" w:semiHidden="1" w:unhideWhenUsed="1"/>
     <w:lsdException w:name="Placeholder Text" w:semiHidden="1"/>
     <w:lsdException w:name="No Spacing" w:uiPriority="1" w:qFormat="1"/>
     <w:lsdException w:name="Light Shading" w:uiPriority="60"/>

</xml_diff>